<commit_message>
added notes for setupguide..
</commit_message>
<xml_diff>
--- a/SetUpGuide.docx
+++ b/SetUpGuide.docx
@@ -27,13 +27,23 @@
           <w:u w:val="single"/>
         </w:rPr>
       </w:pPr>
-      <w:r>
-        <w:rPr>
-          <w:b/>
-          <w:bCs/>
-          <w:u w:val="single"/>
-        </w:rPr>
-        <w:t xml:space="preserve">GoLang </w:t>
+      <w:proofErr w:type="spellStart"/>
+      <w:r>
+        <w:rPr>
+          <w:b/>
+          <w:bCs/>
+          <w:u w:val="single"/>
+        </w:rPr>
+        <w:t>GoLang</w:t>
+      </w:r>
+      <w:proofErr w:type="spellEnd"/>
+      <w:r>
+        <w:rPr>
+          <w:b/>
+          <w:bCs/>
+          <w:u w:val="single"/>
+        </w:rPr>
+        <w:t xml:space="preserve"> </w:t>
       </w:r>
       <w:r>
         <w:t>-</w:t>
@@ -77,6 +87,7 @@
           <w:u w:val="single"/>
         </w:rPr>
       </w:pPr>
+      <w:proofErr w:type="spellStart"/>
       <w:r>
         <w:rPr>
           <w:b/>
@@ -85,6 +96,7 @@
         </w:rPr>
         <w:t>PostGresSQL</w:t>
       </w:r>
+      <w:proofErr w:type="spellEnd"/>
       <w:r>
         <w:t xml:space="preserve"> - </w:t>
       </w:r>
@@ -101,6 +113,7 @@
       <w:pPr>
         <w:jc w:val="center"/>
       </w:pPr>
+      <w:proofErr w:type="spellStart"/>
       <w:r>
         <w:rPr>
           <w:b/>
@@ -109,6 +122,7 @@
         </w:rPr>
         <w:t>PgAdmin</w:t>
       </w:r>
+      <w:proofErr w:type="spellEnd"/>
       <w:r>
         <w:t xml:space="preserve"> - </w:t>
       </w:r>
@@ -146,6 +160,7 @@
       <w:pPr>
         <w:jc w:val="center"/>
       </w:pPr>
+      <w:proofErr w:type="spellStart"/>
       <w:r>
         <w:rPr>
           <w:b/>
@@ -154,6 +169,7 @@
         </w:rPr>
         <w:t>VueJs</w:t>
       </w:r>
+      <w:proofErr w:type="spellEnd"/>
       <w:r>
         <w:t xml:space="preserve"> - </w:t>
       </w:r>
@@ -332,7 +348,25 @@
           <w:bCs/>
           <w:u w:val="single"/>
         </w:rPr>
-        <w:t>Verify PostGresSql is running in your services.</w:t>
+        <w:t xml:space="preserve">Verify </w:t>
+      </w:r>
+      <w:proofErr w:type="spellStart"/>
+      <w:r>
+        <w:rPr>
+          <w:b/>
+          <w:bCs/>
+          <w:u w:val="single"/>
+        </w:rPr>
+        <w:t>PostGresSql</w:t>
+      </w:r>
+      <w:proofErr w:type="spellEnd"/>
+      <w:r>
+        <w:rPr>
+          <w:b/>
+          <w:bCs/>
+          <w:u w:val="single"/>
+        </w:rPr>
+        <w:t xml:space="preserve"> is running in your services.</w:t>
       </w:r>
     </w:p>
     <w:p>
@@ -417,7 +451,25 @@
           <w:u w:val="single"/>
         </w:rPr>
         <w:lastRenderedPageBreak/>
-        <w:t>Verify NPM is installed with “npm -v”</w:t>
+        <w:t>Verify NPM is installed with “</w:t>
+      </w:r>
+      <w:proofErr w:type="spellStart"/>
+      <w:r>
+        <w:rPr>
+          <w:b/>
+          <w:bCs/>
+          <w:u w:val="single"/>
+        </w:rPr>
+        <w:t>npm</w:t>
+      </w:r>
+      <w:proofErr w:type="spellEnd"/>
+      <w:r>
+        <w:rPr>
+          <w:b/>
+          <w:bCs/>
+          <w:u w:val="single"/>
+        </w:rPr>
+        <w:t xml:space="preserve"> -v”</w:t>
       </w:r>
     </w:p>
     <w:p>
@@ -510,7 +562,27 @@
           <w:highlight w:val="yellow"/>
           <w:u w:val="single"/>
         </w:rPr>
-        <w:t>You can use netstat to check and if so kill those processes.</w:t>
+        <w:t xml:space="preserve">You can use netstat to check and if </w:t>
+      </w:r>
+      <w:proofErr w:type="gramStart"/>
+      <w:r>
+        <w:rPr>
+          <w:b/>
+          <w:bCs/>
+          <w:highlight w:val="yellow"/>
+          <w:u w:val="single"/>
+        </w:rPr>
+        <w:t>so</w:t>
+      </w:r>
+      <w:proofErr w:type="gramEnd"/>
+      <w:r>
+        <w:rPr>
+          <w:b/>
+          <w:bCs/>
+          <w:highlight w:val="yellow"/>
+          <w:u w:val="single"/>
+        </w:rPr>
+        <w:t xml:space="preserve"> kill those processes.</w:t>
       </w:r>
       <w:r>
         <w:rPr>
@@ -539,7 +611,43 @@
           <w:sz w:val="18"/>
           <w:szCs w:val="18"/>
         </w:rPr>
-        <w:t>netstat -ano | findStr 8000</w:t>
+        <w:t>netstat -</w:t>
+      </w:r>
+      <w:proofErr w:type="spellStart"/>
+      <w:r>
+        <w:rPr>
+          <w:rFonts w:ascii="Lucida Console" w:hAnsi="Lucida Console" w:cs="Lucida Console"/>
+          <w:sz w:val="18"/>
+          <w:szCs w:val="18"/>
+        </w:rPr>
+        <w:t>ano</w:t>
+      </w:r>
+      <w:proofErr w:type="spellEnd"/>
+      <w:r>
+        <w:rPr>
+          <w:rFonts w:ascii="Lucida Console" w:hAnsi="Lucida Console" w:cs="Lucida Console"/>
+          <w:sz w:val="18"/>
+          <w:szCs w:val="18"/>
+        </w:rPr>
+        <w:t xml:space="preserve"> | </w:t>
+      </w:r>
+      <w:proofErr w:type="spellStart"/>
+      <w:r>
+        <w:rPr>
+          <w:rFonts w:ascii="Lucida Console" w:hAnsi="Lucida Console" w:cs="Lucida Console"/>
+          <w:sz w:val="18"/>
+          <w:szCs w:val="18"/>
+        </w:rPr>
+        <w:t>findStr</w:t>
+      </w:r>
+      <w:proofErr w:type="spellEnd"/>
+      <w:r>
+        <w:rPr>
+          <w:rFonts w:ascii="Lucida Console" w:hAnsi="Lucida Console" w:cs="Lucida Console"/>
+          <w:sz w:val="18"/>
+          <w:szCs w:val="18"/>
+        </w:rPr>
+        <w:t xml:space="preserve"> 8000</w:t>
       </w:r>
     </w:p>
     <w:p>
@@ -560,7 +668,43 @@
           <w:sz w:val="18"/>
           <w:szCs w:val="18"/>
         </w:rPr>
-        <w:t>netstat -ano | findStr 8081</w:t>
+        <w:t>netstat -</w:t>
+      </w:r>
+      <w:proofErr w:type="spellStart"/>
+      <w:r>
+        <w:rPr>
+          <w:rFonts w:ascii="Lucida Console" w:hAnsi="Lucida Console" w:cs="Lucida Console"/>
+          <w:sz w:val="18"/>
+          <w:szCs w:val="18"/>
+        </w:rPr>
+        <w:t>ano</w:t>
+      </w:r>
+      <w:proofErr w:type="spellEnd"/>
+      <w:r>
+        <w:rPr>
+          <w:rFonts w:ascii="Lucida Console" w:hAnsi="Lucida Console" w:cs="Lucida Console"/>
+          <w:sz w:val="18"/>
+          <w:szCs w:val="18"/>
+        </w:rPr>
+        <w:t xml:space="preserve"> | </w:t>
+      </w:r>
+      <w:proofErr w:type="spellStart"/>
+      <w:r>
+        <w:rPr>
+          <w:rFonts w:ascii="Lucida Console" w:hAnsi="Lucida Console" w:cs="Lucida Console"/>
+          <w:sz w:val="18"/>
+          <w:szCs w:val="18"/>
+        </w:rPr>
+        <w:t>findStr</w:t>
+      </w:r>
+      <w:proofErr w:type="spellEnd"/>
+      <w:r>
+        <w:rPr>
+          <w:rFonts w:ascii="Lucida Console" w:hAnsi="Lucida Console" w:cs="Lucida Console"/>
+          <w:sz w:val="18"/>
+          <w:szCs w:val="18"/>
+        </w:rPr>
+        <w:t xml:space="preserve"> 8081</w:t>
       </w:r>
     </w:p>
     <w:p>
@@ -575,14 +719,34 @@
           <w:szCs w:val="18"/>
         </w:rPr>
       </w:pPr>
+      <w:proofErr w:type="spellStart"/>
       <w:r>
         <w:rPr>
           <w:rFonts w:ascii="Lucida Console" w:hAnsi="Lucida Console" w:cs="Lucida Console"/>
           <w:sz w:val="18"/>
           <w:szCs w:val="18"/>
         </w:rPr>
-        <w:t>taskkill /F /PID PID_To_kill_From_Netstat_command</w:t>
-      </w:r>
+        <w:t>taskkill</w:t>
+      </w:r>
+      <w:proofErr w:type="spellEnd"/>
+      <w:r>
+        <w:rPr>
+          <w:rFonts w:ascii="Lucida Console" w:hAnsi="Lucida Console" w:cs="Lucida Console"/>
+          <w:sz w:val="18"/>
+          <w:szCs w:val="18"/>
+        </w:rPr>
+        <w:t xml:space="preserve"> /F /PID </w:t>
+      </w:r>
+      <w:proofErr w:type="spellStart"/>
+      <w:r>
+        <w:rPr>
+          <w:rFonts w:ascii="Lucida Console" w:hAnsi="Lucida Console" w:cs="Lucida Console"/>
+          <w:sz w:val="18"/>
+          <w:szCs w:val="18"/>
+        </w:rPr>
+        <w:t>PID_To_kill_From_Netstat_command</w:t>
+      </w:r>
+      <w:proofErr w:type="spellEnd"/>
     </w:p>
     <w:p>
       <w:pPr>
@@ -614,6 +778,7 @@
       <w:r>
         <w:t xml:space="preserve">(This can be done in the </w:t>
       </w:r>
+      <w:proofErr w:type="spellStart"/>
       <w:r>
         <w:rPr>
           <w:b/>
@@ -622,36 +787,76 @@
         </w:rPr>
         <w:t>database.go</w:t>
       </w:r>
-      <w:r>
-        <w:t xml:space="preserve"> file. Notice I am using local host with a user/pwd of </w:t>
-      </w:r>
+      <w:proofErr w:type="spellEnd"/>
+      <w:r>
+        <w:t xml:space="preserve"> file. Notice I am using local host with a user/</w:t>
+      </w:r>
+      <w:proofErr w:type="spellStart"/>
+      <w:r>
+        <w:t>pwd</w:t>
+      </w:r>
+      <w:proofErr w:type="spellEnd"/>
+      <w:r>
+        <w:t xml:space="preserve"> of </w:t>
+      </w:r>
+      <w:proofErr w:type="spellStart"/>
       <w:r>
         <w:rPr>
           <w:i/>
           <w:iCs/>
           <w:u w:val="single"/>
         </w:rPr>
-        <w:t>postgres/root</w:t>
-      </w:r>
-      <w:r>
-        <w:t xml:space="preserve"> and a </w:t>
-      </w:r>
+        <w:t>postgres</w:t>
+      </w:r>
+      <w:proofErr w:type="spellEnd"/>
       <w:r>
         <w:rPr>
           <w:i/>
           <w:iCs/>
           <w:u w:val="single"/>
         </w:rPr>
-        <w:t>dbname of reimbursement_db</w:t>
-      </w:r>
+        <w:t>/root</w:t>
+      </w:r>
+      <w:r>
+        <w:t xml:space="preserve"> and a </w:t>
+      </w:r>
+      <w:proofErr w:type="spellStart"/>
+      <w:r>
+        <w:rPr>
+          <w:i/>
+          <w:iCs/>
+          <w:u w:val="single"/>
+        </w:rPr>
+        <w:t>dbname</w:t>
+      </w:r>
+      <w:proofErr w:type="spellEnd"/>
+      <w:r>
+        <w:rPr>
+          <w:i/>
+          <w:iCs/>
+          <w:u w:val="single"/>
+        </w:rPr>
+        <w:t xml:space="preserve"> of </w:t>
+      </w:r>
+      <w:proofErr w:type="spellStart"/>
+      <w:r>
+        <w:rPr>
+          <w:i/>
+          <w:iCs/>
+          <w:u w:val="single"/>
+        </w:rPr>
+        <w:t>reimbursement_db</w:t>
+      </w:r>
+      <w:proofErr w:type="spellEnd"/>
       <w:r>
         <w:t>)</w:t>
       </w:r>
     </w:p>
     <w:p>
       <w:r>
-        <w:t xml:space="preserve">File path : </w:t>
-      </w:r>
+        <w:t xml:space="preserve">You will need to set up your </w:t>
+      </w:r>
+      <w:proofErr w:type="spellStart"/>
       <w:r>
         <w:rPr>
           <w:rFonts w:ascii="Lucida Console" w:hAnsi="Lucida Console" w:cs="Lucida Console"/>
@@ -660,8 +865,73 @@
           <w:sz w:val="18"/>
           <w:szCs w:val="18"/>
         </w:rPr>
-        <w:t>Vuetify_Go/GolangPostGresBE/database/database.go</w:t>
-      </w:r>
+        <w:t>database.go</w:t>
+      </w:r>
+      <w:proofErr w:type="spellEnd"/>
+      <w:r>
+        <w:t xml:space="preserve"> file with your own database information.</w:t>
+      </w:r>
+    </w:p>
+    <w:p>
+      <w:r>
+        <w:t xml:space="preserve">File path : </w:t>
+      </w:r>
+      <w:proofErr w:type="spellStart"/>
+      <w:r>
+        <w:rPr>
+          <w:rFonts w:ascii="Lucida Console" w:hAnsi="Lucida Console" w:cs="Lucida Console"/>
+          <w:i/>
+          <w:iCs/>
+          <w:sz w:val="18"/>
+          <w:szCs w:val="18"/>
+        </w:rPr>
+        <w:t>Vuetify_Go</w:t>
+      </w:r>
+      <w:proofErr w:type="spellEnd"/>
+      <w:r>
+        <w:rPr>
+          <w:rFonts w:ascii="Lucida Console" w:hAnsi="Lucida Console" w:cs="Lucida Console"/>
+          <w:i/>
+          <w:iCs/>
+          <w:sz w:val="18"/>
+          <w:szCs w:val="18"/>
+        </w:rPr>
+        <w:t>/</w:t>
+      </w:r>
+      <w:proofErr w:type="spellStart"/>
+      <w:r>
+        <w:rPr>
+          <w:rFonts w:ascii="Lucida Console" w:hAnsi="Lucida Console" w:cs="Lucida Console"/>
+          <w:i/>
+          <w:iCs/>
+          <w:sz w:val="18"/>
+          <w:szCs w:val="18"/>
+        </w:rPr>
+        <w:t>GolangPostGresBE</w:t>
+      </w:r>
+      <w:proofErr w:type="spellEnd"/>
+      <w:r>
+        <w:rPr>
+          <w:rFonts w:ascii="Lucida Console" w:hAnsi="Lucida Console" w:cs="Lucida Console"/>
+          <w:i/>
+          <w:iCs/>
+          <w:sz w:val="18"/>
+          <w:szCs w:val="18"/>
+        </w:rPr>
+        <w:t>/database/</w:t>
+      </w:r>
+      <w:proofErr w:type="spellStart"/>
+      <w:r>
+        <w:rPr>
+          <w:rFonts w:ascii="Lucida Console" w:hAnsi="Lucida Console" w:cs="Lucida Console"/>
+          <w:i/>
+          <w:iCs/>
+          <w:sz w:val="18"/>
+          <w:szCs w:val="18"/>
+        </w:rPr>
+        <w:t>database.go</w:t>
+      </w:r>
+      <w:proofErr w:type="spellEnd"/>
     </w:p>
     <w:p>
       <w:pPr>
@@ -727,7 +997,25 @@
           <w:bCs/>
           <w:u w:val="single"/>
         </w:rPr>
-        <w:t>Open up pgAdmin and create a user and password.</w:t>
+        <w:t xml:space="preserve">Open up </w:t>
+      </w:r>
+      <w:proofErr w:type="spellStart"/>
+      <w:r>
+        <w:rPr>
+          <w:b/>
+          <w:bCs/>
+          <w:u w:val="single"/>
+        </w:rPr>
+        <w:t>pgAdmin</w:t>
+      </w:r>
+      <w:proofErr w:type="spellEnd"/>
+      <w:r>
+        <w:rPr>
+          <w:b/>
+          <w:bCs/>
+          <w:u w:val="single"/>
+        </w:rPr>
+        <w:t xml:space="preserve"> and create a user and password.</w:t>
       </w:r>
     </w:p>
     <w:p>
@@ -740,6 +1028,7 @@
       <w:r>
         <w:t>“</w:t>
       </w:r>
+      <w:proofErr w:type="spellStart"/>
       <w:r>
         <w:rPr>
           <w:b/>
@@ -755,6 +1044,7 @@
         </w:rPr>
         <w:t>imbursement_db</w:t>
       </w:r>
+      <w:proofErr w:type="spellEnd"/>
       <w:r>
         <w:t>”</w:t>
       </w:r>
@@ -773,7 +1063,15 @@
         <w:t>”</w:t>
       </w:r>
       <w:r>
-        <w:t xml:space="preserve"> in PgAdmin.</w:t>
+        <w:t xml:space="preserve"> in </w:t>
+      </w:r>
+      <w:proofErr w:type="spellStart"/>
+      <w:r>
+        <w:t>PgAdmin</w:t>
+      </w:r>
+      <w:proofErr w:type="spellEnd"/>
+      <w:r>
+        <w:t>.</w:t>
       </w:r>
     </w:p>
     <w:p>
@@ -857,6 +1155,78 @@
     </w:p>
     <w:p>
       <w:pPr>
+        <w:jc w:val="center"/>
+        <w:rPr>
+          <w:b/>
+          <w:bCs/>
+          <w:u w:val="single"/>
+        </w:rPr>
+      </w:pPr>
+      <w:r>
+        <w:rPr>
+          <w:b/>
+          <w:bCs/>
+          <w:u w:val="single"/>
+        </w:rPr>
+        <w:t xml:space="preserve">Once Database is created to match what is in </w:t>
+      </w:r>
+      <w:proofErr w:type="spellStart"/>
+      <w:r>
+        <w:rPr>
+          <w:b/>
+          <w:bCs/>
+          <w:u w:val="single"/>
+        </w:rPr>
+        <w:t>database.go</w:t>
+      </w:r>
+      <w:proofErr w:type="spellEnd"/>
+      <w:r>
+        <w:rPr>
+          <w:b/>
+          <w:bCs/>
+          <w:u w:val="single"/>
+        </w:rPr>
+        <w:t xml:space="preserve"> file, </w:t>
+      </w:r>
+      <w:proofErr w:type="gramStart"/>
+      <w:r>
+        <w:rPr>
+          <w:b/>
+          <w:bCs/>
+          <w:u w:val="single"/>
+        </w:rPr>
+        <w:t>try</w:t>
+      </w:r>
+      <w:proofErr w:type="gramEnd"/>
+      <w:r>
+        <w:rPr>
+          <w:b/>
+          <w:bCs/>
+          <w:u w:val="single"/>
+        </w:rPr>
+        <w:t xml:space="preserve"> and run the application with “run </w:t>
+      </w:r>
+      <w:proofErr w:type="spellStart"/>
+      <w:r>
+        <w:rPr>
+          <w:b/>
+          <w:bCs/>
+          <w:u w:val="single"/>
+        </w:rPr>
+        <w:t>main.go</w:t>
+      </w:r>
+      <w:proofErr w:type="spellEnd"/>
+      <w:r>
+        <w:rPr>
+          <w:b/>
+          <w:bCs/>
+          <w:u w:val="single"/>
+        </w:rPr>
+        <w:t>” command from the “main” folder.</w:t>
+      </w:r>
+    </w:p>
+    <w:p>
+      <w:pPr>
         <w:rPr>
           <w:b/>
           <w:bCs/>
@@ -904,6 +1274,7 @@
         <w:rPr>
           <w:noProof/>
         </w:rPr>
+        <w:lastRenderedPageBreak/>
         <w:drawing>
           <wp:inline distT="0" distB="0" distL="0" distR="0" wp14:anchorId="1D270013" wp14:editId="7AA8A926">
             <wp:extent cx="5943600" cy="2394585"/>
@@ -956,7 +1327,6 @@
           <w:highlight w:val="green"/>
           <w:u w:val="single"/>
         </w:rPr>
-        <w:lastRenderedPageBreak/>
         <w:t>IF SET UP CORRECTLY WHEN RUNNING “GO RUN MAIN.GO”</w:t>
       </w:r>
     </w:p>
@@ -1046,7 +1416,27 @@
           <w:highlight w:val="green"/>
           <w:u w:val="single"/>
         </w:rPr>
-        <w:t>You now have The backend set up for this project.</w:t>
+        <w:t xml:space="preserve">You now have </w:t>
+      </w:r>
+      <w:proofErr w:type="gramStart"/>
+      <w:r>
+        <w:rPr>
+          <w:b/>
+          <w:bCs/>
+          <w:highlight w:val="green"/>
+          <w:u w:val="single"/>
+        </w:rPr>
+        <w:t>The</w:t>
+      </w:r>
+      <w:proofErr w:type="gramEnd"/>
+      <w:r>
+        <w:rPr>
+          <w:b/>
+          <w:bCs/>
+          <w:highlight w:val="green"/>
+          <w:u w:val="single"/>
+        </w:rPr>
+        <w:t xml:space="preserve"> backend set up for this project.</w:t>
       </w:r>
     </w:p>
     <w:p>
@@ -1058,6 +1448,7 @@
           <w:u w:val="single"/>
         </w:rPr>
       </w:pPr>
+      <w:proofErr w:type="gramStart"/>
       <w:r>
         <w:rPr>
           <w:b/>
@@ -1065,7 +1456,17 @@
           <w:highlight w:val="yellow"/>
           <w:u w:val="single"/>
         </w:rPr>
-        <w:t>Next we will set up the front end.</w:t>
+        <w:t>Next</w:t>
+      </w:r>
+      <w:proofErr w:type="gramEnd"/>
+      <w:r>
+        <w:rPr>
+          <w:b/>
+          <w:bCs/>
+          <w:highlight w:val="yellow"/>
+          <w:u w:val="single"/>
+        </w:rPr>
+        <w:t xml:space="preserve"> we will set up the front end.</w:t>
       </w:r>
     </w:p>
     <w:p>
@@ -1077,13 +1478,23 @@
           <w:u w:val="single"/>
         </w:rPr>
       </w:pPr>
-      <w:r>
-        <w:rPr>
-          <w:b/>
-          <w:bCs/>
-          <w:u w:val="single"/>
-        </w:rPr>
-        <w:t xml:space="preserve">Open up a new CLI in the </w:t>
+      <w:proofErr w:type="gramStart"/>
+      <w:r>
+        <w:rPr>
+          <w:b/>
+          <w:bCs/>
+          <w:u w:val="single"/>
+        </w:rPr>
+        <w:t>Open up</w:t>
+      </w:r>
+      <w:proofErr w:type="gramEnd"/>
+      <w:r>
+        <w:rPr>
+          <w:b/>
+          <w:bCs/>
+          <w:u w:val="single"/>
+        </w:rPr>
+        <w:t xml:space="preserve"> a new CLI in the </w:t>
       </w:r>
       <w:r>
         <w:rPr>
@@ -1114,20 +1525,68 @@
           <w:rFonts w:cstheme="minorHAnsi"/>
           <w:u w:val="single"/>
         </w:rPr>
-        <w:t>“/reimbursementAPP/Reimbursement_Vuetify_Go/vuetify_go_jwt_app”</w:t>
-      </w:r>
-    </w:p>
-    <w:p>
-      <w:pPr>
+        <w:t>“/</w:t>
+      </w:r>
+      <w:proofErr w:type="spellStart"/>
+      <w:r>
         <w:rPr>
           <w:rFonts w:cstheme="minorHAnsi"/>
-          <w:b/>
-          <w:bCs/>
-        </w:rPr>
-      </w:pPr>
+          <w:u w:val="single"/>
+        </w:rPr>
+        <w:t>reimbursementAPP</w:t>
+      </w:r>
+      <w:proofErr w:type="spellEnd"/>
       <w:r>
         <w:rPr>
           <w:rFonts w:cstheme="minorHAnsi"/>
+          <w:u w:val="single"/>
+        </w:rPr>
+        <w:t>/</w:t>
+      </w:r>
+      <w:proofErr w:type="spellStart"/>
+      <w:r>
+        <w:rPr>
+          <w:rFonts w:cstheme="minorHAnsi"/>
+          <w:u w:val="single"/>
+        </w:rPr>
+        <w:t>Reimbursement_Vuetify_Go</w:t>
+      </w:r>
+      <w:proofErr w:type="spellEnd"/>
+      <w:r>
+        <w:rPr>
+          <w:rFonts w:cstheme="minorHAnsi"/>
+          <w:u w:val="single"/>
+        </w:rPr>
+        <w:t>/</w:t>
+      </w:r>
+      <w:proofErr w:type="spellStart"/>
+      <w:r>
+        <w:rPr>
+          <w:rFonts w:cstheme="minorHAnsi"/>
+          <w:u w:val="single"/>
+        </w:rPr>
+        <w:t>vuetify_go_jwt_app</w:t>
+      </w:r>
+      <w:proofErr w:type="spellEnd"/>
+      <w:r>
+        <w:rPr>
+          <w:rFonts w:cstheme="minorHAnsi"/>
+          <w:u w:val="single"/>
+        </w:rPr>
+        <w:t>”</w:t>
+      </w:r>
+    </w:p>
+    <w:p>
+      <w:pPr>
+        <w:rPr>
+          <w:rFonts w:cstheme="minorHAnsi"/>
+          <w:b/>
+          <w:bCs/>
+        </w:rPr>
+      </w:pPr>
+      <w:r>
+        <w:rPr>
+          <w:rFonts w:cstheme="minorHAnsi"/>
         </w:rPr>
         <w:t>Run</w:t>
       </w:r>
@@ -1139,6 +1598,7 @@
         </w:rPr>
         <w:t xml:space="preserve"> “</w:t>
       </w:r>
+      <w:proofErr w:type="spellStart"/>
       <w:r>
         <w:rPr>
           <w:rFonts w:cstheme="minorHAnsi"/>
@@ -1146,13 +1606,23 @@
           <w:bCs/>
           <w:u w:val="single"/>
         </w:rPr>
-        <w:t>npm install</w:t>
-      </w:r>
+        <w:t>npm</w:t>
+      </w:r>
+      <w:proofErr w:type="spellEnd"/>
       <w:r>
         <w:rPr>
           <w:rFonts w:cstheme="minorHAnsi"/>
           <w:b/>
           <w:bCs/>
+          <w:u w:val="single"/>
+        </w:rPr>
+        <w:t xml:space="preserve"> install</w:t>
+      </w:r>
+      <w:r>
+        <w:rPr>
+          <w:rFonts w:cstheme="minorHAnsi"/>
+          <w:b/>
+          <w:bCs/>
         </w:rPr>
         <w:t xml:space="preserve">” </w:t>
       </w:r>
@@ -1170,6 +1640,7 @@
         </w:rPr>
         <w:t xml:space="preserve"> “</w:t>
       </w:r>
+      <w:proofErr w:type="spellStart"/>
       <w:r>
         <w:rPr>
           <w:rFonts w:cstheme="minorHAnsi"/>
@@ -1177,13 +1648,23 @@
           <w:bCs/>
           <w:u w:val="single"/>
         </w:rPr>
-        <w:t>npm run serve</w:t>
-      </w:r>
+        <w:t>npm</w:t>
+      </w:r>
+      <w:proofErr w:type="spellEnd"/>
       <w:r>
         <w:rPr>
           <w:rFonts w:cstheme="minorHAnsi"/>
           <w:b/>
           <w:bCs/>
+          <w:u w:val="single"/>
+        </w:rPr>
+        <w:t xml:space="preserve"> run serve</w:t>
+      </w:r>
+      <w:r>
+        <w:rPr>
+          <w:rFonts w:cstheme="minorHAnsi"/>
+          <w:b/>
+          <w:bCs/>
         </w:rPr>
         <w:t>”</w:t>
       </w:r>
@@ -1218,6 +1699,7 @@
         <w:rPr>
           <w:noProof/>
         </w:rPr>
+        <w:lastRenderedPageBreak/>
         <w:drawing>
           <wp:inline distT="0" distB="0" distL="0" distR="0" wp14:anchorId="6B5D9D30" wp14:editId="63B8EB1F">
             <wp:extent cx="5943600" cy="2341880"/>
@@ -1265,7 +1747,6 @@
         <w:jc w:val="center"/>
       </w:pPr>
       <w:r>
-        <w:lastRenderedPageBreak/>
         <w:t>Web browse to localhost:8081 to verify front end is up and running.</w:t>
       </w:r>
     </w:p>
@@ -1330,7 +1811,47 @@
           <w:highlight w:val="yellow"/>
           <w:u w:val="single"/>
         </w:rPr>
-        <w:t>Now That Frontend and Backend are running lets verify they can communicate with eachother.</w:t>
+        <w:t xml:space="preserve">Now That Frontend and Backend are running lets </w:t>
+      </w:r>
+      <w:proofErr w:type="gramStart"/>
+      <w:r>
+        <w:rPr>
+          <w:b/>
+          <w:bCs/>
+          <w:highlight w:val="yellow"/>
+          <w:u w:val="single"/>
+        </w:rPr>
+        <w:t>verify</w:t>
+      </w:r>
+      <w:proofErr w:type="gramEnd"/>
+      <w:r>
+        <w:rPr>
+          <w:b/>
+          <w:bCs/>
+          <w:highlight w:val="yellow"/>
+          <w:u w:val="single"/>
+        </w:rPr>
+        <w:t xml:space="preserve"> they can communicate with </w:t>
+      </w:r>
+      <w:proofErr w:type="spellStart"/>
+      <w:r>
+        <w:rPr>
+          <w:b/>
+          <w:bCs/>
+          <w:highlight w:val="yellow"/>
+          <w:u w:val="single"/>
+        </w:rPr>
+        <w:t>eachother</w:t>
+      </w:r>
+      <w:proofErr w:type="spellEnd"/>
+      <w:r>
+        <w:rPr>
+          <w:b/>
+          <w:bCs/>
+          <w:highlight w:val="yellow"/>
+          <w:u w:val="single"/>
+        </w:rPr>
+        <w:t>.</w:t>
       </w:r>
     </w:p>
     <w:p>
@@ -1384,7 +1905,25 @@
           <w:bCs/>
           <w:u w:val="single"/>
         </w:rPr>
-        <w:t>(Your backend it probably running on wrong port or the DB is not set up correctly)</w:t>
+        <w:t xml:space="preserve">(Your backend it probably running on wrong </w:t>
+      </w:r>
+      <w:proofErr w:type="gramStart"/>
+      <w:r>
+        <w:rPr>
+          <w:b/>
+          <w:bCs/>
+          <w:u w:val="single"/>
+        </w:rPr>
+        <w:t>port</w:t>
+      </w:r>
+      <w:proofErr w:type="gramEnd"/>
+      <w:r>
+        <w:rPr>
+          <w:b/>
+          <w:bCs/>
+          <w:u w:val="single"/>
+        </w:rPr>
+        <w:t xml:space="preserve"> or the DB is not set up correctly)</w:t>
       </w:r>
     </w:p>
     <w:p>
@@ -1398,6 +1937,7 @@
         <w:rPr>
           <w:noProof/>
         </w:rPr>
+        <w:lastRenderedPageBreak/>
         <w:drawing>
           <wp:inline distT="0" distB="0" distL="0" distR="0" wp14:anchorId="14850F83" wp14:editId="183A2865">
             <wp:extent cx="5943600" cy="2721610"/>
@@ -1460,7 +2000,6 @@
         <w:rPr>
           <w:noProof/>
         </w:rPr>
-        <w:lastRenderedPageBreak/>
         <w:drawing>
           <wp:inline distT="0" distB="0" distL="0" distR="0" wp14:anchorId="14E47AD2" wp14:editId="525E7BCC">
             <wp:extent cx="5943600" cy="973455"/>

</xml_diff>